<commit_message>
Added correction module 7
</commit_message>
<xml_diff>
--- a/module8_circulation/My work/Backup Greatti Yves, Homework 8.docx
+++ b/module8_circulation/My work/Backup Greatti Yves, Homework 8.docx
@@ -310,7 +310,21 @@
           <w:rStyle w:val="hgkelc"/>
           <w:rFonts w:ascii="Helvetica" w:hAnsi="Helvetica"/>
         </w:rPr>
-        <w:t>The cross-sectional area, of any part of the vasculature is taken as the sum of all the vessels at that level and not of a single vessel individually. As observed in figure 1, the total cross-sectional area for SA: small arteries (arterioles), is larger than the total cross-sectional area for LA: large arteries.</w:t>
+        <w:t>The cross-sectional area, of any part of the vasculature is taken as the sum of all the vessels at that level and not of a single vessel individually. As observed in figure 1, the total cross-sectional area for SA: small arteries (arterioles), is larger than the total cross-sectional area for LA: large arteries</w:t>
+      </w:r>
+      <w:r>
+        <w:rPr>
+          <w:rStyle w:val="hgkelc"/>
+          <w:rFonts w:ascii="Helvetica" w:hAnsi="Helvetica"/>
+        </w:rPr>
+        <w:t xml:space="preserve"> (see graph above)</w:t>
+      </w:r>
+      <w:r>
+        <w:rPr>
+          <w:rStyle w:val="hgkelc"/>
+          <w:rFonts w:ascii="Helvetica" w:hAnsi="Helvetica"/>
+        </w:rPr>
+        <w:t>.</w:t>
       </w:r>
     </w:p>
     <w:p>
@@ -340,7 +354,6 @@
           <w:rFonts w:ascii="Helvetica" w:hAnsi="Helvetica"/>
           <w:highlight w:val="yellow"/>
         </w:rPr>
-        <w:lastRenderedPageBreak/>
         <w:t>Blood flow velocity is less in the capillaries than it is in the superior vena cava.</w:t>
       </w:r>
       <w:r>
@@ -421,7 +434,19 @@
         <w:rPr>
           <w:rFonts w:ascii="Helvetica" w:hAnsi="Helvetica"/>
         </w:rPr>
-        <w:t>MAP = DP + 1/3 (SP – DP)</w:t>
+        <w:t>M</w:t>
+      </w:r>
+      <w:r>
+        <w:rPr>
+          <w:rFonts w:ascii="Helvetica" w:hAnsi="Helvetica"/>
+        </w:rPr>
+        <w:t>B</w:t>
+      </w:r>
+      <w:r>
+        <w:rPr>
+          <w:rFonts w:ascii="Helvetica" w:hAnsi="Helvetica"/>
+        </w:rPr>
+        <w:t>P = DP + 1/3 (SP – DP)</w:t>
       </w:r>
     </w:p>
     <w:p>
@@ -437,7 +462,25 @@
         <w:rPr>
           <w:rFonts w:ascii="Helvetica" w:hAnsi="Helvetica"/>
         </w:rPr>
-        <w:t xml:space="preserve">Where </w:t>
+        <w:t>w</w:t>
+      </w:r>
+      <w:r>
+        <w:rPr>
+          <w:rFonts w:ascii="Helvetica" w:hAnsi="Helvetica"/>
+        </w:rPr>
+        <w:t>here</w:t>
+      </w:r>
+      <w:r>
+        <w:rPr>
+          <w:rFonts w:ascii="Helvetica" w:hAnsi="Helvetica"/>
+        </w:rPr>
+        <w:t>:</w:t>
+      </w:r>
+      <w:r>
+        <w:rPr>
+          <w:rFonts w:ascii="Helvetica" w:hAnsi="Helvetica"/>
+        </w:rPr>
+        <w:t xml:space="preserve"> </w:t>
       </w:r>
     </w:p>
     <w:p>
@@ -445,6 +488,7 @@
         <w:pStyle w:val="NormalWeb"/>
         <w:shd w:val="clear" w:color="auto" w:fill="FFFFFF"/>
         <w:spacing w:before="0" w:beforeAutospacing="0" w:after="0" w:afterAutospacing="0"/>
+        <w:ind w:left="720"/>
         <w:rPr>
           <w:rFonts w:ascii="Helvetica" w:hAnsi="Helvetica"/>
         </w:rPr>
@@ -467,6 +511,7 @@
         <w:pStyle w:val="NormalWeb"/>
         <w:shd w:val="clear" w:color="auto" w:fill="FFFFFF"/>
         <w:spacing w:before="0" w:beforeAutospacing="0" w:after="0" w:afterAutospacing="0"/>
+        <w:ind w:left="720"/>
         <w:rPr>
           <w:rFonts w:ascii="Helvetica" w:hAnsi="Helvetica"/>
         </w:rPr>
@@ -738,13 +783,41 @@
         <w:rPr>
           <w:rFonts w:ascii="Helvetica" w:hAnsi="Helvetica"/>
         </w:rPr>
-        <w:t xml:space="preserve"> vessel radius which reduce resistance (Poiseuille’s equation).</w:t>
-      </w:r>
-      <w:r>
-        <w:rPr>
-          <w:rFonts w:ascii="Helvetica" w:hAnsi="Helvetica"/>
-        </w:rPr>
-        <w:t xml:space="preserve"> Viscosity of the blood can also affect the blood flow. Because the blood behaves as a non-Newtonian fluid, the viscosity of the blood varies with shear rate. The viscosity of the blood diminishes as the shear rate increases (shear thinning, video 3, slide 3). </w:t>
+        <w:t xml:space="preserve"> vessel radius which reduce resistance.</w:t>
+      </w:r>
+      <w:r>
+        <w:rPr>
+          <w:rFonts w:ascii="Helvetica" w:hAnsi="Helvetica"/>
+        </w:rPr>
+        <w:t xml:space="preserve"> </w:t>
+      </w:r>
+      <w:r>
+        <w:rPr>
+          <w:rFonts w:ascii="Helvetica" w:hAnsi="Helvetica"/>
+        </w:rPr>
+        <w:t xml:space="preserve">Another physical factor of blood vessel affecting blood flow, is its capacity to expand to accommodate surges in blood flow without increased resistance and it is referred as compliance. </w:t>
+      </w:r>
+    </w:p>
+    <w:p>
+      <w:pPr>
+        <w:pStyle w:val="NormalWeb"/>
+        <w:shd w:val="clear" w:color="auto" w:fill="FFFFFF"/>
+        <w:spacing w:after="120" w:afterAutospacing="0"/>
+        <w:rPr>
+          <w:rFonts w:ascii="Helvetica" w:hAnsi="Helvetica"/>
+        </w:rPr>
+      </w:pPr>
+      <w:r>
+        <w:rPr>
+          <w:rFonts w:ascii="Helvetica" w:hAnsi="Helvetica"/>
+        </w:rPr>
+        <w:t xml:space="preserve">Viscosity of the blood can also affect the blood flow. </w:t>
+      </w:r>
+      <w:r>
+        <w:rPr>
+          <w:rFonts w:ascii="Helvetica" w:hAnsi="Helvetica"/>
+        </w:rPr>
+        <w:t xml:space="preserve">Because the blood behaves as a non-Newtonian fluid, the viscosity of the blood varies with shear rate. The viscosity of the blood diminishes as the shear rate increases (shear thinning, video 3, slide 3). </w:t>
       </w:r>
     </w:p>
     <w:p>
@@ -855,26 +928,13 @@
         <w:rPr>
           <w:rFonts w:ascii="Helvetica" w:hAnsi="Helvetica"/>
         </w:rPr>
-        <w:lastRenderedPageBreak/>
-        <w:t>Smooth muscle contraction or relaxation is under either neural</w:t>
-      </w:r>
-      <w:r>
-        <w:rPr>
-          <w:rFonts w:ascii="Helvetica" w:hAnsi="Helvetica"/>
-        </w:rPr>
-        <w:t>, hormonal or local</w:t>
-      </w:r>
-      <w:r>
-        <w:rPr>
-          <w:rFonts w:ascii="Helvetica" w:hAnsi="Helvetica"/>
-        </w:rPr>
-        <w:t xml:space="preserve"> control</w:t>
-      </w:r>
-      <w:r>
-        <w:rPr>
-          <w:rFonts w:ascii="Helvetica" w:hAnsi="Helvetica"/>
-        </w:rPr>
-        <w:t xml:space="preserve"> (VSL [15] Figure 12.39)</w:t>
+        <w:t xml:space="preserve">The mechanisms controlling vasoconstriction or vasodilation falls into two categories: local controls or reflex controls (which includes neural or hormonal controls) </w:t>
+      </w:r>
+      <w:r>
+        <w:rPr>
+          <w:rFonts w:ascii="Helvetica" w:hAnsi="Helvetica"/>
+        </w:rPr>
+        <w:t>(VSL [15] Figure 12.39)</w:t>
       </w:r>
       <w:r>
         <w:rPr>
@@ -964,228 +1024,62 @@
         <w:rPr>
           <w:rFonts w:ascii="Helvetica" w:hAnsi="Helvetica"/>
         </w:rPr>
-        <w:t xml:space="preserve">As described in Table 12.7 in VSL [15] physiological controls which affect blood flow happen relatively quickly within </w:t>
-      </w:r>
-      <w:r>
-        <w:rPr>
-          <w:rFonts w:ascii="Helvetica" w:hAnsi="Helvetica"/>
-        </w:rPr>
-        <w:t>sub-</w:t>
-      </w:r>
-      <w:r>
-        <w:rPr>
-          <w:rFonts w:ascii="Helvetica" w:hAnsi="Helvetica"/>
-        </w:rPr>
-        <w:t xml:space="preserve">second. </w:t>
-      </w:r>
-    </w:p>
-    <w:p>
-      <w:pPr>
-        <w:pStyle w:val="NormalWeb"/>
-        <w:shd w:val="clear" w:color="auto" w:fill="FFFFFF"/>
-        <w:spacing w:after="120" w:afterAutospacing="0"/>
-        <w:rPr>
-          <w:rFonts w:ascii="Helvetica" w:hAnsi="Helvetica"/>
-        </w:rPr>
-      </w:pPr>
-      <w:r>
-        <w:rPr>
-          <w:rFonts w:ascii="Helvetica" w:hAnsi="Helvetica"/>
-        </w:rPr>
-        <w:t xml:space="preserve">The physiological mechanisms controlling vasoconstriction and vasodilation are divided in three categories: </w:t>
-      </w:r>
-    </w:p>
-    <w:p>
-      <w:pPr>
-        <w:pStyle w:val="NormalWeb"/>
-        <w:numPr>
-          <w:ilvl w:val="0"/>
-          <w:numId w:val="4"/>
-        </w:numPr>
-        <w:shd w:val="clear" w:color="auto" w:fill="FFFFFF"/>
-        <w:spacing w:before="0" w:beforeAutospacing="0" w:after="0" w:afterAutospacing="0"/>
-        <w:rPr>
-          <w:rFonts w:ascii="Helvetica" w:hAnsi="Helvetica"/>
-        </w:rPr>
-      </w:pPr>
-      <w:r>
-        <w:rPr>
-          <w:rFonts w:ascii="Helvetica" w:hAnsi="Helvetica"/>
-        </w:rPr>
-        <w:t>Neural control</w:t>
-      </w:r>
-    </w:p>
-    <w:p>
-      <w:pPr>
-        <w:pStyle w:val="NormalWeb"/>
-        <w:shd w:val="clear" w:color="auto" w:fill="FFFFFF"/>
-        <w:spacing w:before="0" w:beforeAutospacing="0" w:after="0" w:afterAutospacing="0"/>
-        <w:rPr>
-          <w:rFonts w:ascii="Helvetica" w:hAnsi="Helvetica"/>
-        </w:rPr>
-      </w:pPr>
-      <w:r>
-        <w:rPr>
-          <w:rFonts w:ascii="Helvetica" w:hAnsi="Helvetica"/>
-        </w:rPr>
-        <w:t xml:space="preserve">Sympathetic postganglionic neurons release mainly norepinephrine, which binds to </w:t>
-      </w:r>
-      <w:r>
-        <w:rPr>
-          <w:rFonts w:ascii="Helvetica" w:hAnsi="Helvetica"/>
-        </w:rPr>
-        <w:sym w:font="Symbol" w:char="F061"/>
-      </w:r>
-      <w:r>
-        <w:rPr>
-          <w:rFonts w:ascii="Helvetica" w:hAnsi="Helvetica"/>
-        </w:rPr>
-        <w:t>-adrenergic receptors on the vascular smooth muscle to cause vasoconstriction.</w:t>
-      </w:r>
-    </w:p>
-    <w:p>
-      <w:pPr>
-        <w:pStyle w:val="NormalWeb"/>
-        <w:numPr>
-          <w:ilvl w:val="0"/>
-          <w:numId w:val="4"/>
-        </w:numPr>
-        <w:shd w:val="clear" w:color="auto" w:fill="FFFFFF"/>
-        <w:spacing w:before="0" w:beforeAutospacing="0" w:after="0" w:afterAutospacing="0"/>
-        <w:rPr>
-          <w:rFonts w:ascii="Helvetica" w:hAnsi="Helvetica"/>
-        </w:rPr>
-      </w:pPr>
-      <w:r>
-        <w:rPr>
-          <w:rFonts w:ascii="Helvetica" w:hAnsi="Helvetica"/>
-        </w:rPr>
-        <w:t>Hormonal control</w:t>
-      </w:r>
-    </w:p>
-    <w:p>
-      <w:pPr>
-        <w:pStyle w:val="NormalWeb"/>
-        <w:shd w:val="clear" w:color="auto" w:fill="FFFFFF"/>
-        <w:spacing w:before="0" w:beforeAutospacing="0" w:after="0" w:afterAutospacing="0"/>
-        <w:rPr>
-          <w:rFonts w:ascii="Helvetica" w:hAnsi="Helvetica"/>
-        </w:rPr>
-      </w:pPr>
-      <w:r>
-        <w:rPr>
-          <w:rFonts w:ascii="Helvetica" w:hAnsi="Helvetica"/>
-        </w:rPr>
-        <w:t xml:space="preserve">Different hormones can bind to </w:t>
-      </w:r>
-      <w:r>
-        <w:rPr>
-          <w:rFonts w:ascii="Helvetica" w:hAnsi="Helvetica"/>
-        </w:rPr>
-        <w:sym w:font="Symbol" w:char="F061"/>
-      </w:r>
-      <w:r>
-        <w:rPr>
-          <w:rFonts w:ascii="Helvetica" w:hAnsi="Helvetica"/>
-        </w:rPr>
-        <w:t>-adrenergic receptors on the vascular smooth muscle to cause vasoconstriction.</w:t>
-      </w:r>
-    </w:p>
-    <w:p>
-      <w:pPr>
-        <w:pStyle w:val="NormalWeb"/>
-        <w:numPr>
-          <w:ilvl w:val="0"/>
-          <w:numId w:val="4"/>
-        </w:numPr>
-        <w:shd w:val="clear" w:color="auto" w:fill="FFFFFF"/>
-        <w:spacing w:before="0" w:beforeAutospacing="0" w:after="0" w:afterAutospacing="0"/>
-        <w:rPr>
-          <w:rFonts w:ascii="Helvetica" w:hAnsi="Helvetica"/>
-        </w:rPr>
-      </w:pPr>
-      <w:r>
-        <w:rPr>
-          <w:rFonts w:ascii="Helvetica" w:hAnsi="Helvetica"/>
-        </w:rPr>
-        <w:t>Local controls</w:t>
-      </w:r>
-    </w:p>
-    <w:p>
-      <w:pPr>
-        <w:pStyle w:val="NormalWeb"/>
-        <w:shd w:val="clear" w:color="auto" w:fill="FFFFFF"/>
-        <w:spacing w:before="0" w:beforeAutospacing="0" w:after="0" w:afterAutospacing="0"/>
-        <w:rPr>
-          <w:rFonts w:ascii="Helvetica" w:hAnsi="Helvetica"/>
-        </w:rPr>
-      </w:pPr>
-      <w:r>
-        <w:rPr>
-          <w:rFonts w:ascii="Helvetica" w:hAnsi="Helvetica"/>
-        </w:rPr>
-        <w:t>These controls are mechanisms independent of nerves or circulating hormones by which organs and tissues alter their own arteriolar resistance and self-regulating their blood flows.</w:t>
-      </w:r>
-    </w:p>
-    <w:p>
-      <w:pPr>
-        <w:pStyle w:val="NormalWeb"/>
-        <w:shd w:val="clear" w:color="auto" w:fill="FFFFFF"/>
-        <w:spacing w:before="0" w:beforeAutospacing="0" w:after="0" w:afterAutospacing="0"/>
-        <w:rPr>
-          <w:rFonts w:ascii="Helvetica" w:hAnsi="Helvetica"/>
-        </w:rPr>
-      </w:pPr>
-    </w:p>
-    <w:p>
-      <w:pPr>
-        <w:pStyle w:val="NormalWeb"/>
-        <w:shd w:val="clear" w:color="auto" w:fill="FFFFFF"/>
-        <w:spacing w:before="0" w:beforeAutospacing="0" w:after="0" w:afterAutospacing="0"/>
-        <w:rPr>
-          <w:rFonts w:ascii="Helvetica" w:hAnsi="Helvetica"/>
-        </w:rPr>
-      </w:pPr>
-    </w:p>
-    <w:p>
-      <w:pPr>
-        <w:pStyle w:val="NormalWeb"/>
-        <w:shd w:val="clear" w:color="auto" w:fill="FFFFFF"/>
-        <w:spacing w:before="0" w:beforeAutospacing="0" w:after="0" w:afterAutospacing="0"/>
-        <w:rPr>
-          <w:rFonts w:ascii="Helvetica" w:hAnsi="Helvetica"/>
-        </w:rPr>
-      </w:pPr>
-    </w:p>
-    <w:p>
-      <w:pPr>
-        <w:pStyle w:val="NormalWeb"/>
-        <w:shd w:val="clear" w:color="auto" w:fill="FFFFFF"/>
-        <w:spacing w:before="0" w:beforeAutospacing="0" w:after="0" w:afterAutospacing="0"/>
-        <w:rPr>
-          <w:rFonts w:ascii="Helvetica" w:hAnsi="Helvetica"/>
-        </w:rPr>
-      </w:pPr>
-    </w:p>
-    <w:p>
-      <w:pPr>
-        <w:pStyle w:val="NormalWeb"/>
-        <w:shd w:val="clear" w:color="auto" w:fill="FFFFFF"/>
-        <w:spacing w:before="0" w:beforeAutospacing="0" w:after="0" w:afterAutospacing="0"/>
-        <w:rPr>
-          <w:rFonts w:ascii="Helvetica" w:hAnsi="Helvetica"/>
-        </w:rPr>
-      </w:pPr>
-    </w:p>
-    <w:p>
-      <w:pPr>
-        <w:pStyle w:val="NormalWeb"/>
-        <w:shd w:val="clear" w:color="auto" w:fill="FFFFFF"/>
-        <w:spacing w:before="0" w:beforeAutospacing="0" w:after="0" w:afterAutospacing="0"/>
-        <w:rPr>
-          <w:rFonts w:ascii="Helvetica" w:hAnsi="Helvetica"/>
-        </w:rPr>
-      </w:pPr>
+        <w:t>On average arteriolar radius control, which affects blood flow, and its response happens immediately (like shown in Fig. 14.3 in B&amp;L</w:t>
+      </w:r>
+      <w:r>
+        <w:rPr>
+          <w:rFonts w:ascii="Helvetica" w:hAnsi="Helvetica"/>
+        </w:rPr>
+        <w:t xml:space="preserve"> </w:t>
+      </w:r>
+      <w:r>
+        <w:rPr>
+          <w:rFonts w:ascii="Helvetica" w:hAnsi="Helvetica"/>
+        </w:rPr>
+        <w:t>[7] p 295).</w:t>
+      </w:r>
+      <w:r>
+        <w:rPr>
+          <w:rFonts w:ascii="Helvetica" w:hAnsi="Helvetica"/>
+        </w:rPr>
+        <w:t xml:space="preserve"> </w:t>
+      </w:r>
+      <w:r>
+        <w:rPr>
+          <w:rFonts w:ascii="Helvetica" w:hAnsi="Helvetica"/>
+        </w:rPr>
+        <w:t>F</w:t>
+      </w:r>
+      <w:r>
+        <w:rPr>
+          <w:rFonts w:ascii="Helvetica" w:hAnsi="Helvetica"/>
+        </w:rPr>
+        <w:t xml:space="preserve">ollowing an abrupt increase or decrease of arterial blood pressure, blood flow returns towards control level within </w:t>
+      </w:r>
+      <w:r>
+        <w:rPr>
+          <w:rFonts w:ascii="Helvetica" w:hAnsi="Helvetica"/>
+        </w:rPr>
+        <w:t>sub-minute or minutes (</w:t>
+      </w:r>
+      <w:r>
+        <w:rPr>
+          <w:rFonts w:ascii="Helvetica" w:hAnsi="Helvetica"/>
+        </w:rPr>
+        <w:t>30 to 60 seconds</w:t>
+      </w:r>
+      <w:r>
+        <w:rPr>
+          <w:rFonts w:ascii="Helvetica" w:hAnsi="Helvetica"/>
+        </w:rPr>
+        <w:t xml:space="preserve">, </w:t>
+      </w:r>
+      <w:r>
+        <w:rPr>
+          <w:rFonts w:ascii="Helvetica" w:hAnsi="Helvetica"/>
+        </w:rPr>
+        <w:t>B&amp;L [7] p 400).</w:t>
+      </w:r>
     </w:p>
     <w:p>
       <w:pPr>
@@ -1238,13 +1132,19 @@
         <w:rPr>
           <w:rFonts w:ascii="Helvetica" w:hAnsi="Helvetica"/>
         </w:rPr>
-        <w:t xml:space="preserve">In laminar flow, as described in B&amp;L [15] Fig. </w:t>
-      </w:r>
-      <w:r>
-        <w:rPr>
-          <w:rFonts w:ascii="Helvetica" w:hAnsi="Helvetica"/>
-        </w:rPr>
-        <w:t>17.3</w:t>
+        <w:t xml:space="preserve">In laminar flow, as </w:t>
+      </w:r>
+      <w:r>
+        <w:rPr>
+          <w:rFonts w:ascii="Helvetica" w:hAnsi="Helvetica"/>
+        </w:rPr>
+        <w:t>shown in figure</w:t>
+      </w:r>
+      <w:r>
+        <w:rPr>
+          <w:rFonts w:ascii="Helvetica" w:hAnsi="Helvetica"/>
+        </w:rPr>
+        <w:t xml:space="preserve"> 4</w:t>
       </w:r>
       <w:r>
         <w:rPr>
@@ -1284,6 +1184,7 @@
           <w:rFonts w:ascii="Helvetica" w:hAnsi="Helvetica"/>
           <w:noProof/>
         </w:rPr>
+        <w:lastRenderedPageBreak/>
         <w:drawing>
           <wp:inline distT="0" distB="0" distL="0" distR="0" wp14:anchorId="06EFEC88" wp14:editId="2F3AC9E6">
             <wp:extent cx="4694823" cy="3003483"/>
@@ -1407,19 +1308,73 @@
         <w:rPr>
           <w:rFonts w:ascii="Helvetica" w:hAnsi="Helvetica"/>
         </w:rPr>
-        <w:t xml:space="preserve">, which also depends on the viscosity and density of the fluid and dimensions of the channel. </w:t>
-      </w:r>
-      <w:r>
-        <w:rPr>
-          <w:rFonts w:ascii="Helvetica" w:hAnsi="Helvetica"/>
-        </w:rPr>
-        <w:t>A Reynold’s number less or equal to 2000 usually characterizes a laminar flow, when this number is greater than 3000 the flow is turbulent.</w:t>
+        <w:t xml:space="preserve">, which also depends on the viscosity and density of the fluid and </w:t>
+      </w:r>
+      <w:r>
+        <w:rPr>
+          <w:rFonts w:ascii="Helvetica" w:hAnsi="Helvetica"/>
+        </w:rPr>
+        <w:t>diameter</w:t>
+      </w:r>
+      <w:r>
+        <w:rPr>
+          <w:rFonts w:ascii="Helvetica" w:hAnsi="Helvetica"/>
+        </w:rPr>
+        <w:t xml:space="preserve"> of the channel. </w:t>
+      </w:r>
+      <w:r>
+        <w:rPr>
+          <w:rFonts w:ascii="Helvetica" w:hAnsi="Helvetica"/>
+        </w:rPr>
+        <w:t>A Reynold’s number less to 2000 usually characterizes a laminar flow, when this number is greater than 3000</w:t>
+      </w:r>
+      <w:r>
+        <w:rPr>
+          <w:rFonts w:ascii="Helvetica" w:hAnsi="Helvetica"/>
+        </w:rPr>
+        <w:t>,</w:t>
+      </w:r>
+      <w:r>
+        <w:rPr>
+          <w:rFonts w:ascii="Helvetica" w:hAnsi="Helvetica"/>
+        </w:rPr>
+        <w:t xml:space="preserve"> the flow is turbulent.</w:t>
       </w:r>
       <w:r>
         <w:rPr>
           <w:rFonts w:ascii="Helvetica" w:hAnsi="Helvetica"/>
         </w:rPr>
         <w:t xml:space="preserve"> </w:t>
+      </w:r>
+      <w:r>
+        <w:rPr>
+          <w:rFonts w:ascii="Helvetica" w:hAnsi="Helvetica"/>
+        </w:rPr>
+        <w:t>The Reynold’s number is (B&amp;L</w:t>
+      </w:r>
+      <w:r>
+        <w:rPr>
+          <w:rFonts w:ascii="Helvetica" w:hAnsi="Helvetica"/>
+        </w:rPr>
+        <w:t xml:space="preserve"> </w:t>
+      </w:r>
+      <w:r>
+        <w:rPr>
+          <w:rFonts w:ascii="Helvetica" w:hAnsi="Helvetica"/>
+        </w:rPr>
+        <w:t>[</w:t>
+      </w:r>
+      <w:r>
+        <w:rPr>
+          <w:rFonts w:ascii="Helvetica" w:hAnsi="Helvetica"/>
+        </w:rPr>
+        <w:t>7</w:t>
+      </w:r>
+      <w:r>
+        <w:rPr>
+          <w:rFonts w:ascii="Helvetica" w:hAnsi="Helvetica"/>
+        </w:rPr>
+        <w:t>] Equation 17.12):</w:t>
       </w:r>
     </w:p>
     <w:p>
@@ -1543,21 +1498,7 @@
         <w:rPr>
           <w:rFonts w:ascii="Helvetica" w:hAnsi="Helvetica"/>
         </w:rPr>
-        <w:t xml:space="preserve">: fluid </w:t>
-      </w:r>
-      <w:proofErr w:type="spellStart"/>
-      <w:r>
-        <w:rPr>
-          <w:rFonts w:ascii="Helvetica" w:hAnsi="Helvetica"/>
-        </w:rPr>
-        <w:t>vdensity</w:t>
-      </w:r>
-      <w:proofErr w:type="spellEnd"/>
-      <w:r>
-        <w:rPr>
-          <w:rFonts w:ascii="Helvetica" w:hAnsi="Helvetica"/>
-        </w:rPr>
-        <w:t xml:space="preserve">, D: tube diameter, v: mean velocity, </w:t>
+        <w:t xml:space="preserve">: fluid density, D: tube diameter, v: mean velocity, </w:t>
       </w:r>
       <m:oMath>
         <m:r>
@@ -1624,28 +1565,43 @@
         <w:rPr>
           <w:rFonts w:ascii="Helvetica" w:hAnsi="Helvetica"/>
         </w:rPr>
-        <w:t xml:space="preserve">Also using Reynold’s number we can see that high fluid densities, small vessel diameters or high flow </w:t>
-      </w:r>
-      <w:r>
-        <w:rPr>
-          <w:rFonts w:ascii="Helvetica" w:hAnsi="Helvetica"/>
-        </w:rPr>
-        <w:lastRenderedPageBreak/>
-        <w:t>velocities and low fluid viscosities can predispose to turbulences (B&amp;</w:t>
-      </w:r>
-      <w:proofErr w:type="gramStart"/>
-      <w:r>
-        <w:rPr>
-          <w:rFonts w:ascii="Helvetica" w:hAnsi="Helvetica"/>
-        </w:rPr>
-        <w:t>L[</w:t>
-      </w:r>
-      <w:proofErr w:type="gramEnd"/>
-      <w:r>
-        <w:rPr>
-          <w:rFonts w:ascii="Helvetica" w:hAnsi="Helvetica"/>
-        </w:rPr>
-        <w:t xml:space="preserve">15] p.349). </w:t>
+        <w:t>Also using Reynold’s number</w:t>
+      </w:r>
+      <w:r>
+        <w:rPr>
+          <w:rFonts w:ascii="Helvetica" w:hAnsi="Helvetica"/>
+        </w:rPr>
+        <w:t>,</w:t>
+      </w:r>
+      <w:r>
+        <w:rPr>
+          <w:rFonts w:ascii="Helvetica" w:hAnsi="Helvetica"/>
+        </w:rPr>
+        <w:t xml:space="preserve"> we can see that high fluid densities, small vessel diameters or high flow velocities and low fluid viscosities can predispose to turbulences (B&amp;L</w:t>
+      </w:r>
+      <w:r>
+        <w:rPr>
+          <w:rFonts w:ascii="Helvetica" w:hAnsi="Helvetica"/>
+        </w:rPr>
+        <w:t xml:space="preserve"> </w:t>
+      </w:r>
+      <w:r>
+        <w:rPr>
+          <w:rFonts w:ascii="Helvetica" w:hAnsi="Helvetica"/>
+        </w:rPr>
+        <w:t>[</w:t>
+      </w:r>
+      <w:r>
+        <w:rPr>
+          <w:rFonts w:ascii="Helvetica" w:hAnsi="Helvetica"/>
+        </w:rPr>
+        <w:t>7</w:t>
+      </w:r>
+      <w:r>
+        <w:rPr>
+          <w:rFonts w:ascii="Helvetica" w:hAnsi="Helvetica"/>
+        </w:rPr>
+        <w:t xml:space="preserve">] p.349). </w:t>
       </w:r>
       <w:r>
         <w:rPr>
@@ -1677,20 +1633,6 @@
         </w:rPr>
         <w:t>)</w:t>
       </w:r>
-    </w:p>
-    <w:p>
-      <w:pPr>
-        <w:rPr>
-          <w:rFonts w:ascii="Helvetica" w:hAnsi="Helvetica"/>
-        </w:rPr>
-      </w:pPr>
-    </w:p>
-    <w:p>
-      <w:pPr>
-        <w:rPr>
-          <w:rFonts w:ascii="Helvetica" w:hAnsi="Helvetica"/>
-        </w:rPr>
-      </w:pPr>
     </w:p>
     <w:p>
       <w:pPr>
@@ -1794,7 +1736,14 @@
         <w:rPr>
           <w:rFonts w:ascii="Helvetica" w:hAnsi="Helvetica"/>
         </w:rPr>
-        <w:t>, allow rapid exchange of gases, water, and solutes with interstitial fluid</w:t>
+        <w:t xml:space="preserve">, allow rapid exchange of gases, water, and </w:t>
+      </w:r>
+      <w:r>
+        <w:rPr>
+          <w:rFonts w:ascii="Helvetica" w:hAnsi="Helvetica"/>
+        </w:rPr>
+        <w:lastRenderedPageBreak/>
+        <w:t>solutes with interstitial fluid</w:t>
       </w:r>
       <w:r>
         <w:rPr>
@@ -1812,7 +1761,61 @@
         <w:rPr>
           <w:rFonts w:ascii="Helvetica" w:hAnsi="Helvetica"/>
         </w:rPr>
-        <w:t>Lipid-soluble molecules like O</w:t>
+        <w:t>Small molecules, such as water, NaCl, urea, and, glucose</w:t>
+      </w:r>
+      <w:r>
+        <w:rPr>
+          <w:rFonts w:ascii="Helvetica" w:hAnsi="Helvetica"/>
+        </w:rPr>
+        <w:t>,</w:t>
+      </w:r>
+      <w:r>
+        <w:rPr>
+          <w:rFonts w:ascii="Helvetica" w:hAnsi="Helvetica"/>
+        </w:rPr>
+        <w:t xml:space="preserve"> the thin layer of the capillary offers little restriction to diffusion, the only limitation to net movement across the capillary wall is the rate at which blood flow transports the molecules to the capillary (flow-limited)</w:t>
+      </w:r>
+      <w:r>
+        <w:rPr>
+          <w:rFonts w:ascii="Helvetica" w:hAnsi="Helvetica"/>
+        </w:rPr>
+        <w:t xml:space="preserve"> and they </w:t>
+      </w:r>
+      <w:r>
+        <w:rPr>
+          <w:rFonts w:ascii="Helvetica" w:hAnsi="Helvetica"/>
+        </w:rPr>
+        <w:t xml:space="preserve">are </w:t>
+      </w:r>
+      <w:r>
+        <w:rPr>
+          <w:rFonts w:ascii="Helvetica" w:hAnsi="Helvetica"/>
+        </w:rPr>
+        <w:t xml:space="preserve">efficiently transported </w:t>
+      </w:r>
+      <w:r>
+        <w:rPr>
+          <w:rFonts w:ascii="Helvetica" w:hAnsi="Helvetica"/>
+        </w:rPr>
+        <w:t xml:space="preserve">on </w:t>
+      </w:r>
+      <w:r>
+        <w:rPr>
+          <w:rFonts w:ascii="Helvetica" w:hAnsi="Helvetica"/>
+        </w:rPr>
+        <w:t>a short distance to parenchymal cells</w:t>
+      </w:r>
+      <w:r>
+        <w:rPr>
+          <w:rFonts w:ascii="Helvetica" w:hAnsi="Helvetica"/>
+        </w:rPr>
+        <w:t>.</w:t>
+      </w:r>
+      <w:r>
+        <w:rPr>
+          <w:rFonts w:ascii="Helvetica" w:hAnsi="Helvetica"/>
+        </w:rPr>
+        <w:t xml:space="preserve"> O</w:t>
       </w:r>
       <w:r>
         <w:rPr>
@@ -1825,7 +1828,7 @@
         <w:rPr>
           <w:rFonts w:ascii="Helvetica" w:hAnsi="Helvetica"/>
         </w:rPr>
-        <w:t xml:space="preserve"> or CO</w:t>
+        <w:t xml:space="preserve"> and CO</w:t>
       </w:r>
       <w:r>
         <w:rPr>
@@ -1837,75 +1840,16 @@
       <w:r>
         <w:rPr>
           <w:rFonts w:ascii="Helvetica" w:hAnsi="Helvetica"/>
-        </w:rPr>
-        <w:t xml:space="preserve"> move rapidly through the capillary endothelium.</w:t>
-      </w:r>
-      <w:r>
-        <w:rPr>
-          <w:rFonts w:ascii="Helvetica" w:hAnsi="Helvetica"/>
-        </w:rPr>
-        <w:t xml:space="preserve"> The net filtration pressure driving fluid in and out the capillary is the algebraic sum of the four Starling forces</w:t>
-      </w:r>
-      <w:r>
-        <w:rPr>
-          <w:rFonts w:ascii="Helvetica" w:hAnsi="Helvetica"/>
-        </w:rPr>
-        <w:t>:</w:t>
-      </w:r>
-    </w:p>
-    <w:p>
-      <w:pPr>
-        <w:rPr>
-          <w:rFonts w:ascii="Helvetica" w:hAnsi="Helvetica"/>
-        </w:rPr>
-      </w:pPr>
-    </w:p>
-    <w:p>
-      <w:pPr>
-        <w:rPr>
-          <w:rFonts w:ascii="Helvetica" w:hAnsi="Helvetica"/>
-        </w:rPr>
-      </w:pPr>
-      <w:r>
-        <w:rPr>
-          <w:rFonts w:ascii="Helvetica" w:hAnsi="Helvetica"/>
-        </w:rPr>
-        <w:t xml:space="preserve">This mathematical expression, shows that the net movement of fluid from the plasma into the </w:t>
-      </w:r>
-      <w:proofErr w:type="spellStart"/>
-      <w:r>
-        <w:rPr>
-          <w:rFonts w:ascii="Helvetica" w:hAnsi="Helvetica"/>
-        </w:rPr>
-        <w:t>interstitium</w:t>
-      </w:r>
-      <w:proofErr w:type="spellEnd"/>
-      <w:r>
-        <w:rPr>
-          <w:rFonts w:ascii="Helvetica" w:hAnsi="Helvetica"/>
-        </w:rPr>
-        <w:t xml:space="preserve"> at the arterial end tends to be balanced by fluid flow in the opposite direction at the venous end of the capillaries.</w:t>
-      </w:r>
-      <w:r>
-        <w:rPr>
-          <w:rFonts w:ascii="Helvetica" w:hAnsi="Helvetica"/>
-        </w:rPr>
-        <w:t xml:space="preserve"> The excess fluid </w:t>
-      </w:r>
-      <w:r>
-        <w:rPr>
-          <w:rFonts w:ascii="Helvetica" w:hAnsi="Helvetica"/>
-        </w:rPr>
-        <w:t xml:space="preserve">in the </w:t>
-      </w:r>
-      <w:proofErr w:type="spellStart"/>
-      <w:r>
-        <w:rPr>
-          <w:rFonts w:ascii="Helvetica" w:hAnsi="Helvetica"/>
-        </w:rPr>
-        <w:t>intersitium</w:t>
-      </w:r>
-      <w:proofErr w:type="spellEnd"/>
+          <w:vertAlign w:val="subscript"/>
+        </w:rPr>
+        <w:t>,</w:t>
+      </w:r>
+      <w:r>
+        <w:rPr>
+          <w:rFonts w:ascii="Helvetica" w:hAnsi="Helvetica"/>
+        </w:rPr>
+        <w:t xml:space="preserve"> also move rapidly through the capillary endothelium.</w:t>
+      </w:r>
       <w:r>
         <w:rPr>
           <w:rFonts w:ascii="Helvetica" w:hAnsi="Helvetica"/>
@@ -1916,25 +1860,239 @@
         <w:rPr>
           <w:rFonts w:ascii="Helvetica" w:hAnsi="Helvetica"/>
         </w:rPr>
-        <w:t>is taken off in the lymphatic system.</w:t>
-      </w:r>
-    </w:p>
-    <w:p>
-      <w:pPr>
-        <w:rPr>
-          <w:rFonts w:ascii="Helvetica" w:hAnsi="Helvetica"/>
-        </w:rPr>
-      </w:pPr>
-    </w:p>
-    <w:p>
-      <w:pPr>
-        <w:rPr>
-          <w:rFonts w:ascii="Helvetica" w:hAnsi="Helvetica"/>
+        <w:t>Regarding the filtration process, in the presence of a hydrostatic pressure difference across it, the capillary wall behaves like a porous filter, some water passes through the capillary endothelial cell membranes, but most flows through apertures (pores) in the endothelial walls of the capillaries (B&amp;L</w:t>
+      </w:r>
+      <w:r>
+        <w:rPr>
+          <w:rFonts w:ascii="Helvetica" w:hAnsi="Helvetica"/>
+        </w:rPr>
+        <w:t xml:space="preserve"> </w:t>
+      </w:r>
+      <w:r>
+        <w:rPr>
+          <w:rFonts w:ascii="Helvetica" w:hAnsi="Helvetica"/>
+        </w:rPr>
+        <w:t>[</w:t>
+      </w:r>
+      <w:r>
+        <w:rPr>
+          <w:rFonts w:ascii="Helvetica" w:hAnsi="Helvetica"/>
+        </w:rPr>
+        <w:t>7</w:t>
+      </w:r>
+      <w:r>
+        <w:rPr>
+          <w:rFonts w:ascii="Helvetica" w:hAnsi="Helvetica"/>
+        </w:rPr>
+        <w:t>] p 363).</w:t>
+      </w:r>
+      <w:r>
+        <w:rPr>
+          <w:rFonts w:ascii="Helvetica" w:hAnsi="Helvetica"/>
+        </w:rPr>
+        <w:t xml:space="preserve"> </w:t>
+      </w:r>
+      <w:r>
+        <w:rPr>
+          <w:rFonts w:ascii="Helvetica" w:hAnsi="Helvetica"/>
+        </w:rPr>
+        <w:t xml:space="preserve">The capillary wall acts as a selectively permeable membrane, which produces much greater restriction on the movements of large protein molecules. </w:t>
+      </w:r>
+    </w:p>
+    <w:p>
+      <w:pPr>
+        <w:rPr>
+          <w:rFonts w:ascii="Helvetica" w:hAnsi="Helvetica"/>
+        </w:rPr>
+      </w:pPr>
+    </w:p>
+    <w:p>
+      <w:pPr>
+        <w:rPr>
+          <w:rFonts w:ascii="Helvetica" w:hAnsi="Helvetica"/>
+        </w:rPr>
+      </w:pPr>
+      <w:r>
+        <w:rPr>
+          <w:rFonts w:ascii="Helvetica" w:hAnsi="Helvetica"/>
+          <w:noProof/>
+        </w:rPr>
+        <w:drawing>
+          <wp:inline distT="0" distB="0" distL="0" distR="0" wp14:anchorId="735BC235" wp14:editId="5956CF10">
+            <wp:extent cx="5943600" cy="2369185"/>
+            <wp:effectExtent l="0" t="0" r="0" b="5715"/>
+            <wp:docPr id="3" name="Picture 3"/>
+            <wp:cNvGraphicFramePr>
+              <a:graphicFrameLocks xmlns:a="http://schemas.openxmlformats.org/drawingml/2006/main" noChangeAspect="1"/>
+            </wp:cNvGraphicFramePr>
+            <a:graphic xmlns:a="http://schemas.openxmlformats.org/drawingml/2006/main">
+              <a:graphicData uri="http://schemas.openxmlformats.org/drawingml/2006/picture">
+                <pic:pic xmlns:pic="http://schemas.openxmlformats.org/drawingml/2006/picture">
+                  <pic:nvPicPr>
+                    <pic:cNvPr id="3" name="Picture 3"/>
+                    <pic:cNvPicPr/>
+                  </pic:nvPicPr>
+                  <pic:blipFill>
+                    <a:blip r:embed="rId12">
+                      <a:extLst>
+                        <a:ext uri="{28A0092B-C50C-407E-A947-70E740481C1C}">
+                          <a14:useLocalDpi xmlns:a14="http://schemas.microsoft.com/office/drawing/2010/main" val="0"/>
+                        </a:ext>
+                      </a:extLst>
+                    </a:blip>
+                    <a:stretch>
+                      <a:fillRect/>
+                    </a:stretch>
+                  </pic:blipFill>
+                  <pic:spPr>
+                    <a:xfrm>
+                      <a:off x="0" y="0"/>
+                      <a:ext cx="5943600" cy="2369185"/>
+                    </a:xfrm>
+                    <a:prstGeom prst="rect">
+                      <a:avLst/>
+                    </a:prstGeom>
+                  </pic:spPr>
+                </pic:pic>
+              </a:graphicData>
+            </a:graphic>
+          </wp:inline>
+        </w:drawing>
+      </w:r>
+    </w:p>
+    <w:p>
+      <w:pPr>
+        <w:ind w:left="1440"/>
+        <w:rPr>
+          <w:rFonts w:ascii="Helvetica" w:hAnsi="Helvetica"/>
+          <w:sz w:val="18"/>
+          <w:szCs w:val="18"/>
+        </w:rPr>
+      </w:pPr>
+      <w:r>
+        <w:rPr>
+          <w:rFonts w:ascii="Helvetica" w:hAnsi="Helvetica"/>
+          <w:b/>
+          <w:bCs/>
+          <w:sz w:val="18"/>
+          <w:szCs w:val="18"/>
+        </w:rPr>
+        <w:t>Fig.5</w:t>
+      </w:r>
+      <w:r>
+        <w:rPr>
+          <w:rFonts w:ascii="Helvetica" w:hAnsi="Helvetica"/>
+          <w:sz w:val="18"/>
+          <w:szCs w:val="18"/>
+        </w:rPr>
+        <w:t xml:space="preserve">: Flow- and Diffusion-Limited Transport from capillaries. </w:t>
+      </w:r>
+    </w:p>
+    <w:p>
+      <w:pPr>
+        <w:ind w:left="1440"/>
+        <w:rPr>
+          <w:rFonts w:ascii="Helvetica" w:hAnsi="Helvetica"/>
+          <w:sz w:val="18"/>
+          <w:szCs w:val="18"/>
+        </w:rPr>
+      </w:pPr>
+      <w:r>
+        <w:rPr>
+          <w:rFonts w:ascii="Helvetica" w:hAnsi="Helvetica"/>
+          <w:sz w:val="18"/>
+          <w:szCs w:val="18"/>
+        </w:rPr>
+        <w:t xml:space="preserve">A: </w:t>
+      </w:r>
+      <w:r>
+        <w:rPr>
+          <w:rFonts w:ascii="Helvetica" w:hAnsi="Helvetica"/>
+          <w:sz w:val="18"/>
+          <w:szCs w:val="18"/>
+        </w:rPr>
+        <w:t>F</w:t>
+      </w:r>
+      <w:r>
+        <w:rPr>
+          <w:rFonts w:ascii="Helvetica" w:hAnsi="Helvetica"/>
+          <w:sz w:val="18"/>
+          <w:szCs w:val="18"/>
+        </w:rPr>
+        <w:t>low-limited transport</w:t>
+      </w:r>
+    </w:p>
+    <w:p>
+      <w:pPr>
+        <w:ind w:left="1440"/>
+        <w:rPr>
+          <w:rFonts w:ascii="Helvetica" w:hAnsi="Helvetica"/>
+          <w:sz w:val="18"/>
+          <w:szCs w:val="18"/>
+        </w:rPr>
+      </w:pPr>
+      <w:r>
+        <w:rPr>
+          <w:rFonts w:ascii="Helvetica" w:hAnsi="Helvetica"/>
+          <w:sz w:val="18"/>
+          <w:szCs w:val="18"/>
+        </w:rPr>
+        <w:t>B</w:t>
+      </w:r>
+      <w:r>
+        <w:rPr>
+          <w:rFonts w:ascii="Helvetica" w:hAnsi="Helvetica"/>
+          <w:sz w:val="18"/>
+          <w:szCs w:val="18"/>
+        </w:rPr>
+        <w:t xml:space="preserve">: </w:t>
+      </w:r>
+      <w:r>
+        <w:rPr>
+          <w:rFonts w:ascii="Helvetica" w:hAnsi="Helvetica"/>
+          <w:sz w:val="18"/>
+          <w:szCs w:val="18"/>
+        </w:rPr>
+        <w:t xml:space="preserve">Diffusion-limited transport. </w:t>
+      </w:r>
+      <w:r>
+        <w:rPr>
+          <w:rFonts w:ascii="Helvetica" w:hAnsi="Helvetica"/>
+          <w:sz w:val="18"/>
+          <w:szCs w:val="18"/>
+        </w:rPr>
+        <w:t xml:space="preserve"> For more details refer to B&amp;L [15] Fig. 17.25 p 362.</w:t>
+      </w:r>
+    </w:p>
+    <w:p>
+      <w:pPr>
+        <w:rPr>
+          <w:rFonts w:ascii="Helvetica" w:hAnsi="Helvetica"/>
+          <w:sz w:val="18"/>
+          <w:szCs w:val="18"/>
+        </w:rPr>
+      </w:pPr>
+    </w:p>
+    <w:p>
+      <w:pPr>
+        <w:rPr>
+          <w:rFonts w:ascii="Helvetica" w:hAnsi="Helvetica"/>
+          <w:sz w:val="18"/>
+          <w:szCs w:val="18"/>
+        </w:rPr>
+      </w:pPr>
+    </w:p>
+    <w:p>
+      <w:pPr>
+        <w:rPr>
+          <w:rFonts w:ascii="Helvetica" w:hAnsi="Helvetica"/>
+          <w:sz w:val="18"/>
+          <w:szCs w:val="18"/>
         </w:rPr>
       </w:pPr>
     </w:p>
     <w:sectPr>
-      <w:footerReference w:type="default" r:id="rId12"/>
+      <w:footerReference w:type="default" r:id="rId13"/>
       <w:pgSz w:w="12240" w:h="15840"/>
       <w:pgMar w:top="1440" w:right="1440" w:bottom="1440" w:left="1440" w:header="720" w:footer="720" w:gutter="0"/>
       <w:cols w:space="720"/>
@@ -3089,6 +3247,11 @@
       <w:u w:val="single"/>
     </w:rPr>
   </w:style>
+  <w:style w:type="character" w:customStyle="1" w:styleId="q-box">
+    <w:name w:val="q-box"/>
+    <w:basedOn w:val="DefaultParagraphFont"/>
+    <w:rsid w:val="00BE6C92"/>
+  </w:style>
 </w:styles>
 </file>
 

</xml_diff>